<commit_message>
fixed school material bug - added outdoor fencing - updated YARN
</commit_message>
<xml_diff>
--- a/Assets/Yarn/Classroom/Classroom/VoiceLines/RJ Script 1.docx
+++ b/Assets/Yarn/Classroom/Classroom/VoiceLines/RJ Script 1.docx
@@ -52,6 +52,23 @@
       </w:pPr>
     </w:p>
     <w:p>
+      <w:pPr>
+        <w:rPr>
+          <w:b/>
+          <w:bCs/>
+          <w:u w:val="single"/>
+        </w:rPr>
+      </w:pPr>
+      <w:r>
+        <w:rPr>
+          <w:b/>
+          <w:bCs/>
+          <w:u w:val="single"/>
+        </w:rPr>
+        <w:t>EMILY 1</w:t>
+      </w:r>
+    </w:p>
+    <w:p>
       <w:r>
         <w:rPr>
           <w:b/>
@@ -169,15 +186,7 @@
         <w:t>Teacher:</w:t>
       </w:r>
       <w:r>
-        <w:t xml:space="preserve">  I’m really sorry to hear </w:t>
-      </w:r>
-      <w:proofErr w:type="gramStart"/>
-      <w:r>
-        <w:t>this</w:t>
-      </w:r>
-      <w:proofErr w:type="gramEnd"/>
-      <w:r>
-        <w:t xml:space="preserve"> Emily.  </w:t>
+        <w:t xml:space="preserve">  I’m really sorry to hear this Emily.  </w:t>
       </w:r>
       <w:r>
         <w:rPr>
@@ -282,15 +291,168 @@
         <w:t>Teacher:</w:t>
       </w:r>
       <w:r>
-        <w:t xml:space="preserve">  Okay that sounds reasonable.  </w:t>
-      </w:r>
-      <w:proofErr w:type="gramStart"/>
-      <w:r>
+        <w:t xml:space="preserve">  Okay that sounds reasonable.  Jonathan would you like to </w:t>
+      </w:r>
+      <w:r>
+        <w:rPr>
+          <w:highlight w:val="yellow"/>
+        </w:rPr>
+        <w:t>tell me what happened</w:t>
+      </w:r>
+      <w:r>
+        <w:t xml:space="preserve"> from your viewpoint?</w:t>
+      </w:r>
+    </w:p>
+    <w:p>
+      <w:pPr>
+        <w:rPr>
+          <w:b/>
+          <w:bCs/>
+          <w:u w:val="single"/>
+        </w:rPr>
+      </w:pPr>
+    </w:p>
+    <w:p>
+      <w:r>
+        <w:rPr>
+          <w:b/>
+          <w:bCs/>
+          <w:u w:val="single"/>
+        </w:rPr>
+        <w:t>JONATHAN</w:t>
+      </w:r>
+      <w:r>
+        <w:rPr>
+          <w:b/>
+          <w:bCs/>
+          <w:u w:val="single"/>
+        </w:rPr>
+        <w:t xml:space="preserve"> 1</w:t>
+      </w:r>
+    </w:p>
+    <w:p/>
+    <w:p>
+      <w:r>
+        <w:rPr>
+          <w:b/>
+          <w:bCs/>
+        </w:rPr>
+        <w:t>Jonathan:</w:t>
+      </w:r>
+      <w:r>
+        <w:t xml:space="preserve"> </w:t>
+      </w:r>
+      <w:r>
+        <w:t>Nothing really, I was only joking.</w:t>
+      </w:r>
+    </w:p>
+    <w:p>
+      <w:r>
+        <w:rPr>
+          <w:b/>
+          <w:bCs/>
+        </w:rPr>
+        <w:t>Teacher</w:t>
+      </w:r>
+      <w:r>
+        <w:t xml:space="preserve">: </w:t>
+      </w:r>
+      <w:r>
+        <w:t>You like to have a laugh with your friends do you?</w:t>
+      </w:r>
+    </w:p>
+    <w:p>
+      <w:r>
+        <w:rPr>
+          <w:b/>
+          <w:bCs/>
+        </w:rPr>
         <w:t>Jonathan</w:t>
       </w:r>
-      <w:proofErr w:type="gramEnd"/>
-      <w:r>
-        <w:t xml:space="preserve"> would you like to </w:t>
+      <w:r>
+        <w:t>: Yeah I suppose.</w:t>
+      </w:r>
+    </w:p>
+    <w:p>
+      <w:r>
+        <w:rPr>
+          <w:b/>
+          <w:bCs/>
+        </w:rPr>
+        <w:t>Teacher:</w:t>
+      </w:r>
+      <w:r>
+        <w:t xml:space="preserve">  Okay so what was it about this</w:t>
+      </w:r>
+      <w:r>
+        <w:t xml:space="preserve"> particular incident</w:t>
+      </w:r>
+      <w:r>
+        <w:t xml:space="preserve"> that made you laugh?</w:t>
+      </w:r>
+    </w:p>
+    <w:p>
+      <w:r>
+        <w:rPr>
+          <w:b/>
+          <w:bCs/>
+        </w:rPr>
+        <w:t>Jonathan:</w:t>
+      </w:r>
+      <w:r>
+        <w:t xml:space="preserve"> </w:t>
+      </w:r>
+      <w:r>
+        <w:t>Well</w:t>
+      </w:r>
+      <w:r>
+        <w:t>,</w:t>
+      </w:r>
+      <w:r>
+        <w:t xml:space="preserve"> I noticed that Emily never has dinner in school like the rest of us.  She always </w:t>
+      </w:r>
+      <w:r>
+        <w:t>sits on her own to eat a packed lunch.  I was only teasing her.</w:t>
+      </w:r>
+    </w:p>
+    <w:p>
+      <w:r>
+        <w:rPr>
+          <w:b/>
+          <w:bCs/>
+        </w:rPr>
+        <w:t>Teacher:</w:t>
+      </w:r>
+      <w:r>
+        <w:t xml:space="preserve">  </w:t>
+      </w:r>
+      <w:r>
+        <w:t>So you thought that maybe you could have a joke with everyone is that it?</w:t>
+      </w:r>
+    </w:p>
+    <w:p>
+      <w:r>
+        <w:rPr>
+          <w:b/>
+          <w:bCs/>
+        </w:rPr>
+        <w:t>Jonathan:</w:t>
+      </w:r>
+      <w:r>
+        <w:t xml:space="preserve">  Yeah I guess so.  I did mean to make her cry.</w:t>
+      </w:r>
+    </w:p>
+    <w:p>
+      <w:r>
+        <w:rPr>
+          <w:b/>
+          <w:bCs/>
+        </w:rPr>
+        <w:lastRenderedPageBreak/>
+        <w:t>Teacher:</w:t>
+      </w:r>
+      <w:r>
+        <w:t xml:space="preserve">  I understand, so </w:t>
       </w:r>
       <w:r>
         <w:rPr>
@@ -299,10 +461,209 @@
         <w:t>tell me what happened</w:t>
       </w:r>
       <w:r>
-        <w:t xml:space="preserve"> from your viewpoint?</w:t>
+        <w:t>.</w:t>
+      </w:r>
+    </w:p>
+    <w:p>
+      <w:r>
+        <w:rPr>
+          <w:b/>
+          <w:bCs/>
+        </w:rPr>
+        <w:t>Jonathan:</w:t>
+      </w:r>
+      <w:r>
+        <w:t xml:space="preserve">  Well, I shouted over</w:t>
+      </w:r>
+      <w:r>
+        <w:t xml:space="preserve"> to Emily, having a </w:t>
+      </w:r>
+      <w:r>
+        <w:t xml:space="preserve">sandwiches again Emily!  Then everyone kind of laughed.  </w:t>
+      </w:r>
+      <w:r>
+        <w:t xml:space="preserve">So I carried on for a bit.  </w:t>
+      </w:r>
+    </w:p>
+    <w:p>
+      <w:r>
+        <w:rPr>
+          <w:b/>
+          <w:bCs/>
+        </w:rPr>
+        <w:t>Teacher:</w:t>
+      </w:r>
+      <w:r>
+        <w:t xml:space="preserve">  </w:t>
+      </w:r>
+      <w:r>
+        <w:rPr>
+          <w:highlight w:val="yellow"/>
+        </w:rPr>
+        <w:t>How were you feeling at that time</w:t>
+      </w:r>
+      <w:r>
+        <w:t xml:space="preserve">?  </w:t>
+      </w:r>
+    </w:p>
+    <w:p>
+      <w:r>
+        <w:rPr>
+          <w:b/>
+          <w:bCs/>
+        </w:rPr>
+        <w:t>Jonathan</w:t>
+      </w:r>
+      <w:r>
+        <w:t xml:space="preserve">: I guess I thought it was funny cause everyone else was laughing.  </w:t>
+      </w:r>
+    </w:p>
+    <w:p>
+      <w:r>
+        <w:rPr>
+          <w:b/>
+          <w:bCs/>
+        </w:rPr>
+        <w:t>Teacher:</w:t>
+      </w:r>
+      <w:r>
+        <w:t xml:space="preserve">  And </w:t>
+      </w:r>
+      <w:r>
+        <w:rPr>
+          <w:highlight w:val="yellow"/>
+        </w:rPr>
+        <w:t>how did you feel</w:t>
+      </w:r>
+      <w:r>
+        <w:rPr>
+          <w:highlight w:val="yellow"/>
+        </w:rPr>
+        <w:t xml:space="preserve"> when Emily started crying</w:t>
+      </w:r>
+      <w:r>
+        <w:t>.</w:t>
+      </w:r>
+    </w:p>
+    <w:p>
+      <w:r>
+        <w:rPr>
+          <w:b/>
+          <w:bCs/>
+        </w:rPr>
+        <w:t>Jonathan:</w:t>
+      </w:r>
+      <w:r>
+        <w:t xml:space="preserve">  I didn’t really notice.  I guess I was to into it to </w:t>
+      </w:r>
+      <w:r>
+        <w:t xml:space="preserve">pay attention.  </w:t>
+      </w:r>
+    </w:p>
+    <w:p>
+      <w:r>
+        <w:rPr>
+          <w:b/>
+          <w:bCs/>
+        </w:rPr>
+        <w:t>Teacher:</w:t>
+      </w:r>
+      <w:r>
+        <w:t xml:space="preserve">  So you were caught up in the moment?</w:t>
+      </w:r>
+    </w:p>
+    <w:p>
+      <w:r>
+        <w:rPr>
+          <w:b/>
+          <w:bCs/>
+        </w:rPr>
+        <w:t>Jonathan:</w:t>
+      </w:r>
+      <w:r>
+        <w:t xml:space="preserve">  I guess so.</w:t>
+      </w:r>
+    </w:p>
+    <w:p>
+      <w:r>
+        <w:rPr>
+          <w:b/>
+          <w:bCs/>
+        </w:rPr>
+        <w:t>Teacher:</w:t>
+      </w:r>
+      <w:r>
+        <w:t xml:space="preserve">  So </w:t>
+      </w:r>
+      <w:r>
+        <w:rPr>
+          <w:highlight w:val="yellow"/>
+        </w:rPr>
+        <w:t>how do you think it made Emily feel</w:t>
+      </w:r>
+      <w:r>
+        <w:t>?</w:t>
+      </w:r>
+      <w:r>
+        <w:t xml:space="preserve"> </w:t>
+      </w:r>
+    </w:p>
+    <w:p>
+      <w:r>
+        <w:rPr>
+          <w:b/>
+          <w:bCs/>
+        </w:rPr>
+        <w:t>Jonathan:</w:t>
+      </w:r>
+      <w:r>
+        <w:t xml:space="preserve"> </w:t>
+      </w:r>
+      <w:r>
+        <w:t xml:space="preserve"> I guess </w:t>
+      </w:r>
+      <w:r>
+        <w:t>I shouldn’t have done it.  I didn’t mean to make her cry.</w:t>
+      </w:r>
+    </w:p>
+    <w:p>
+      <w:r>
+        <w:rPr>
+          <w:b/>
+          <w:bCs/>
+        </w:rPr>
+        <w:t>Teacher:</w:t>
+      </w:r>
+      <w:r>
+        <w:t xml:space="preserve"> Emily is there anything you would like to say to Jonathan?</w:t>
       </w:r>
     </w:p>
     <w:p/>
+    <w:p>
+      <w:pPr>
+        <w:rPr>
+          <w:b/>
+          <w:bCs/>
+          <w:u w:val="single"/>
+        </w:rPr>
+      </w:pPr>
+      <w:r>
+        <w:rPr>
+          <w:b/>
+          <w:bCs/>
+          <w:u w:val="single"/>
+        </w:rPr>
+        <w:t xml:space="preserve">EMILY </w:t>
+      </w:r>
+      <w:r>
+        <w:rPr>
+          <w:b/>
+          <w:bCs/>
+          <w:u w:val="single"/>
+        </w:rPr>
+        <w:t>2</w:t>
+      </w:r>
+    </w:p>
     <w:p/>
     <w:p>
       <w:r>
@@ -310,13 +671,289 @@
           <w:b/>
           <w:bCs/>
         </w:rPr>
+        <w:t>Emily:</w:t>
+      </w:r>
+      <w:r>
+        <w:t xml:space="preserve"> Yes.  </w:t>
+      </w:r>
+      <w:r>
+        <w:t>I was trying to explain earlier but everyone was laughing and no one was listening.</w:t>
+      </w:r>
+    </w:p>
+    <w:p>
+      <w:r>
+        <w:rPr>
+          <w:b/>
+          <w:bCs/>
+        </w:rPr>
+        <w:t>Teacher:</w:t>
+      </w:r>
+      <w:r>
+        <w:t xml:space="preserve">  What was it that you were trying to say Emily?</w:t>
+      </w:r>
+    </w:p>
+    <w:p>
+      <w:r>
+        <w:rPr>
+          <w:b/>
+          <w:bCs/>
+        </w:rPr>
+        <w:t>Emily:</w:t>
+      </w:r>
+      <w:r>
+        <w:t xml:space="preserve"> That</w:t>
+      </w:r>
+      <w:r>
+        <w:t>’s</w:t>
+      </w:r>
+      <w:r>
+        <w:t xml:space="preserve"> because I have diabetes I can’t eat certain foods so my </w:t>
+      </w:r>
+      <w:r>
+        <w:t>Mum packs me a lunch to keep me safe.</w:t>
+      </w:r>
+    </w:p>
+    <w:p>
+      <w:r>
+        <w:rPr>
+          <w:b/>
+          <w:bCs/>
+        </w:rPr>
+        <w:t>Teacher:</w:t>
+      </w:r>
+      <w:r>
+        <w:t xml:space="preserve"> That’s a really lovely thing </w:t>
+      </w:r>
+      <w:r>
+        <w:t xml:space="preserve">for your mum </w:t>
+      </w:r>
+      <w:r>
+        <w:t xml:space="preserve">to do Emily.  </w:t>
+      </w:r>
+    </w:p>
+    <w:p>
+      <w:r>
+        <w:rPr>
+          <w:b/>
+          <w:bCs/>
+        </w:rPr>
+        <w:t>Emily:</w:t>
+      </w:r>
+      <w:r>
+        <w:t xml:space="preserve"> Yes it is.</w:t>
+      </w:r>
+    </w:p>
+    <w:p>
+      <w:r>
+        <w:rPr>
+          <w:b/>
+          <w:bCs/>
+        </w:rPr>
+        <w:t>Teacher:</w:t>
+      </w:r>
+      <w:r>
+        <w:t xml:space="preserve">  What do you think now you have heard that Jonathan?</w:t>
+      </w:r>
+    </w:p>
+    <w:p>
+      <w:pPr>
+        <w:rPr>
+          <w:b/>
+          <w:bCs/>
+          <w:u w:val="single"/>
+        </w:rPr>
+      </w:pPr>
+    </w:p>
+    <w:p>
+      <w:pPr>
+        <w:rPr>
+          <w:b/>
+          <w:bCs/>
+          <w:u w:val="single"/>
+        </w:rPr>
+      </w:pPr>
+      <w:r>
+        <w:rPr>
+          <w:b/>
+          <w:bCs/>
+          <w:u w:val="single"/>
+        </w:rPr>
+        <w:t xml:space="preserve">JONATHAN </w:t>
+      </w:r>
+      <w:r>
+        <w:rPr>
+          <w:b/>
+          <w:bCs/>
+          <w:u w:val="single"/>
+        </w:rPr>
+        <w:t>2</w:t>
+      </w:r>
+    </w:p>
+    <w:p/>
+    <w:p>
+      <w:r>
+        <w:rPr>
+          <w:b/>
+          <w:bCs/>
+        </w:rPr>
         <w:t>Jonathan:</w:t>
       </w:r>
       <w:r>
+        <w:t xml:space="preserve"> Yeah that</w:t>
+      </w:r>
+      <w:r>
+        <w:t>’s</w:t>
+      </w:r>
+      <w:r>
+        <w:t xml:space="preserve"> kind of her Mum.  </w:t>
+      </w:r>
+      <w:r>
+        <w:t xml:space="preserve">I guess she does care about her a lot. </w:t>
+      </w:r>
+    </w:p>
+    <w:p>
+      <w:r>
+        <w:rPr>
+          <w:b/>
+          <w:bCs/>
+        </w:rPr>
+        <w:t>Teacher:</w:t>
+      </w:r>
+      <w:r>
+        <w:t xml:space="preserve">  How do you feel about what happened now you have heard what Emily has to say?</w:t>
+      </w:r>
+      <w:r>
         <w:t xml:space="preserve"> </w:t>
       </w:r>
       <w:r>
-        <w:t>Nothing really, I was only joking.</w:t>
+        <w:rPr>
+          <w:highlight w:val="yellow"/>
+        </w:rPr>
+        <w:t>Would you do anything differently next time</w:t>
+      </w:r>
+      <w:r>
+        <w:t xml:space="preserve">? </w:t>
+      </w:r>
+    </w:p>
+    <w:p>
+      <w:r>
+        <w:rPr>
+          <w:b/>
+          <w:bCs/>
+        </w:rPr>
+        <w:t>Jonathan:</w:t>
+      </w:r>
+      <w:r>
+        <w:t xml:space="preserve">  I feel bad.  I didn’t </w:t>
+      </w:r>
+      <w:r>
+        <w:t xml:space="preserve">mean to upset her.  I should have listened.  </w:t>
+      </w:r>
+    </w:p>
+    <w:p>
+      <w:r>
+        <w:rPr>
+          <w:b/>
+          <w:bCs/>
+        </w:rPr>
+        <w:t>Teacher:</w:t>
+      </w:r>
+      <w:r>
+        <w:t xml:space="preserve">  </w:t>
+      </w:r>
+      <w:r>
+        <w:rPr>
+          <w:highlight w:val="yellow"/>
+        </w:rPr>
+        <w:t>What do you think needs to happen to make this right</w:t>
+      </w:r>
+      <w:r>
+        <w:t>?</w:t>
+      </w:r>
+    </w:p>
+    <w:p>
+      <w:r>
+        <w:rPr>
+          <w:b/>
+          <w:bCs/>
+        </w:rPr>
+        <w:t>Jonathan:</w:t>
+      </w:r>
+      <w:r>
+        <w:t xml:space="preserve"> Yeah I won</w:t>
+      </w:r>
+      <w:r>
+        <w:t>’</w:t>
+      </w:r>
+      <w:r>
+        <w:t>t do that in the future</w:t>
+      </w:r>
+      <w:r>
+        <w:t>, I will listen more.</w:t>
+      </w:r>
+    </w:p>
+    <w:p>
+      <w:r>
+        <w:rPr>
+          <w:b/>
+          <w:bCs/>
+        </w:rPr>
+        <w:lastRenderedPageBreak/>
+        <w:t>Teacher:</w:t>
+      </w:r>
+      <w:r>
+        <w:t xml:space="preserve">  Emily </w:t>
+      </w:r>
+      <w:r>
+        <w:rPr>
+          <w:highlight w:val="yellow"/>
+        </w:rPr>
+        <w:t>are you happy with that outcome</w:t>
+      </w:r>
+      <w:r>
+        <w:t>.</w:t>
+      </w:r>
+    </w:p>
+    <w:p/>
+    <w:p>
+      <w:pPr>
+        <w:rPr>
+          <w:b/>
+          <w:bCs/>
+          <w:u w:val="single"/>
+        </w:rPr>
+      </w:pPr>
+      <w:r>
+        <w:rPr>
+          <w:b/>
+          <w:bCs/>
+          <w:u w:val="single"/>
+        </w:rPr>
+        <w:t xml:space="preserve">EMILY </w:t>
+      </w:r>
+      <w:r>
+        <w:rPr>
+          <w:b/>
+          <w:bCs/>
+          <w:u w:val="single"/>
+        </w:rPr>
+        <w:t>3</w:t>
+      </w:r>
+    </w:p>
+    <w:p/>
+    <w:p>
+      <w:r>
+        <w:rPr>
+          <w:b/>
+          <w:bCs/>
+        </w:rPr>
+        <w:t>Emily:</w:t>
+      </w:r>
+      <w:r>
+        <w:t xml:space="preserve">  Yes, I just wanted him to stop.  </w:t>
+      </w:r>
+      <w:r>
+        <w:t xml:space="preserve">I’m glad he listened eventually. </w:t>
       </w:r>
     </w:p>
     <w:p>
@@ -328,22 +965,63 @@
         <w:t>Teacher</w:t>
       </w:r>
       <w:r>
-        <w:t xml:space="preserve">: </w:t>
-      </w:r>
-      <w:r>
-        <w:t>You like to have a laugh with your friends do you?</w:t>
-      </w:r>
-    </w:p>
-    <w:p>
-      <w:r>
-        <w:rPr>
-          <w:b/>
-          <w:bCs/>
-        </w:rPr>
-        <w:t>Jonathan</w:t>
-      </w:r>
-      <w:r>
-        <w:t>: Yeah I suppose.</w:t>
+        <w:t xml:space="preserve">:  </w:t>
+      </w:r>
+      <w:r>
+        <w:rPr>
+          <w:highlight w:val="yellow"/>
+        </w:rPr>
+        <w:t>Is there anything else either of you would like to say</w:t>
+      </w:r>
+      <w:r>
+        <w:t>?</w:t>
+      </w:r>
+    </w:p>
+    <w:p>
+      <w:pPr>
+        <w:rPr>
+          <w:b/>
+          <w:bCs/>
+          <w:u w:val="single"/>
+        </w:rPr>
+      </w:pPr>
+    </w:p>
+    <w:p>
+      <w:pPr>
+        <w:rPr>
+          <w:b/>
+          <w:bCs/>
+          <w:u w:val="single"/>
+        </w:rPr>
+      </w:pPr>
+      <w:r>
+        <w:rPr>
+          <w:b/>
+          <w:bCs/>
+          <w:u w:val="single"/>
+        </w:rPr>
+        <w:t xml:space="preserve">JONATHAN </w:t>
+      </w:r>
+      <w:r>
+        <w:rPr>
+          <w:b/>
+          <w:bCs/>
+          <w:u w:val="single"/>
+        </w:rPr>
+        <w:t>3</w:t>
+      </w:r>
+    </w:p>
+    <w:p/>
+    <w:p>
+      <w:r>
+        <w:rPr>
+          <w:b/>
+          <w:bCs/>
+        </w:rPr>
+        <w:t>Jonathan:</w:t>
+      </w:r>
+      <w:r>
+        <w:t xml:space="preserve">  I guess I should say sorry.</w:t>
       </w:r>
     </w:p>
     <w:p>
@@ -355,20 +1033,106 @@
         <w:t>Teacher:</w:t>
       </w:r>
       <w:r>
-        <w:t xml:space="preserve">  Okay so what was it about this</w:t>
-      </w:r>
-      <w:r>
-        <w:t xml:space="preserve"> </w:t>
-      </w:r>
-      <w:proofErr w:type="gramStart"/>
-      <w:r>
-        <w:t>particular incident</w:t>
-      </w:r>
-      <w:proofErr w:type="gramEnd"/>
-      <w:r>
-        <w:t xml:space="preserve"> that made you laugh?</w:t>
-      </w:r>
-    </w:p>
+        <w:t xml:space="preserve"> Emily </w:t>
+      </w:r>
+      <w:r>
+        <w:t>would that be acceptable?</w:t>
+      </w:r>
+    </w:p>
+    <w:p>
+      <w:pPr>
+        <w:rPr>
+          <w:b/>
+          <w:bCs/>
+          <w:u w:val="single"/>
+        </w:rPr>
+      </w:pPr>
+    </w:p>
+    <w:p>
+      <w:pPr>
+        <w:rPr>
+          <w:b/>
+          <w:bCs/>
+          <w:u w:val="single"/>
+        </w:rPr>
+      </w:pPr>
+      <w:r>
+        <w:rPr>
+          <w:b/>
+          <w:bCs/>
+          <w:u w:val="single"/>
+        </w:rPr>
+        <w:t xml:space="preserve">EMILY </w:t>
+      </w:r>
+      <w:r>
+        <w:rPr>
+          <w:b/>
+          <w:bCs/>
+          <w:u w:val="single"/>
+        </w:rPr>
+        <w:t>4</w:t>
+      </w:r>
+    </w:p>
+    <w:p/>
+    <w:p>
+      <w:r>
+        <w:rPr>
+          <w:b/>
+          <w:bCs/>
+        </w:rPr>
+        <w:t>Emily:</w:t>
+      </w:r>
+      <w:r>
+        <w:t xml:space="preserve"> Yes.</w:t>
+      </w:r>
+    </w:p>
+    <w:p>
+      <w:r>
+        <w:rPr>
+          <w:b/>
+          <w:bCs/>
+        </w:rPr>
+        <w:t>Teacher:</w:t>
+      </w:r>
+      <w:r>
+        <w:t xml:space="preserve"> Over to you then Jonathan.</w:t>
+      </w:r>
+    </w:p>
+    <w:p>
+      <w:pPr>
+        <w:rPr>
+          <w:b/>
+          <w:bCs/>
+          <w:u w:val="single"/>
+        </w:rPr>
+      </w:pPr>
+    </w:p>
+    <w:p>
+      <w:pPr>
+        <w:rPr>
+          <w:b/>
+          <w:bCs/>
+          <w:u w:val="single"/>
+        </w:rPr>
+      </w:pPr>
+      <w:r>
+        <w:rPr>
+          <w:b/>
+          <w:bCs/>
+          <w:u w:val="single"/>
+        </w:rPr>
+        <w:t xml:space="preserve">JONATHAN </w:t>
+      </w:r>
+      <w:r>
+        <w:rPr>
+          <w:b/>
+          <w:bCs/>
+          <w:u w:val="single"/>
+        </w:rPr>
+        <w:t>4</w:t>
+      </w:r>
+    </w:p>
+    <w:p/>
     <w:p>
       <w:r>
         <w:rPr>
@@ -378,19 +1142,87 @@
         <w:t>Jonathan:</w:t>
       </w:r>
       <w:r>
-        <w:t xml:space="preserve"> </w:t>
-      </w:r>
-      <w:r>
-        <w:t>Well</w:t>
-      </w:r>
-      <w:r>
-        <w:t>,</w:t>
-      </w:r>
-      <w:r>
-        <w:t xml:space="preserve"> I noticed that Emily never has dinner in school like the rest of us.  She always </w:t>
-      </w:r>
-      <w:r>
-        <w:t>sits on her own to eat a packed lunch.  I was only teasing her.</w:t>
+        <w:t xml:space="preserve">  I’m sorry I upset you Emily.  I </w:t>
+      </w:r>
+      <w:r>
+        <w:t>won’t</w:t>
+      </w:r>
+      <w:r>
+        <w:t xml:space="preserve"> do it again.</w:t>
+      </w:r>
+    </w:p>
+    <w:p>
+      <w:pPr>
+        <w:rPr>
+          <w:b/>
+          <w:bCs/>
+          <w:u w:val="single"/>
+        </w:rPr>
+      </w:pPr>
+    </w:p>
+    <w:p>
+      <w:pPr>
+        <w:rPr>
+          <w:b/>
+          <w:bCs/>
+          <w:u w:val="single"/>
+        </w:rPr>
+      </w:pPr>
+      <w:r>
+        <w:rPr>
+          <w:b/>
+          <w:bCs/>
+          <w:u w:val="single"/>
+        </w:rPr>
+        <w:t xml:space="preserve">EMILY </w:t>
+      </w:r>
+      <w:r>
+        <w:rPr>
+          <w:b/>
+          <w:bCs/>
+          <w:u w:val="single"/>
+        </w:rPr>
+        <w:t>5</w:t>
+      </w:r>
+    </w:p>
+    <w:p/>
+    <w:p>
+      <w:r>
+        <w:rPr>
+          <w:b/>
+          <w:bCs/>
+        </w:rPr>
+        <w:t>Emily:</w:t>
+      </w:r>
+      <w:r>
+        <w:t xml:space="preserve">  That’s okay.</w:t>
+      </w:r>
+    </w:p>
+    <w:p>
+      <w:r>
+        <w:rPr>
+          <w:b/>
+          <w:bCs/>
+        </w:rPr>
+        <w:t>Teacher</w:t>
+      </w:r>
+      <w:r>
+        <w:t xml:space="preserve">:  Well done both of you for coming together like this.  </w:t>
+      </w:r>
+      <w:r>
+        <w:t>/Is there anything else either of you would like to add?</w:t>
+      </w:r>
+    </w:p>
+    <w:p>
+      <w:r>
+        <w:rPr>
+          <w:b/>
+          <w:bCs/>
+        </w:rPr>
+        <w:t>Emily/Jonathan:</w:t>
+      </w:r>
+      <w:r>
+        <w:t xml:space="preserve">  No. </w:t>
       </w:r>
     </w:p>
     <w:p>
@@ -402,671 +1234,36 @@
         <w:t>Teacher:</w:t>
       </w:r>
       <w:r>
-        <w:t xml:space="preserve">  </w:t>
-      </w:r>
-      <w:proofErr w:type="gramStart"/>
-      <w:r>
-        <w:t>So</w:t>
-      </w:r>
-      <w:proofErr w:type="gramEnd"/>
-      <w:r>
-        <w:t xml:space="preserve"> you thought that maybe you could have a joke with everyone is that it?</w:t>
-      </w:r>
-    </w:p>
-    <w:p>
-      <w:r>
-        <w:rPr>
-          <w:b/>
-          <w:bCs/>
-        </w:rPr>
-        <w:t>Jonathan:</w:t>
-      </w:r>
-      <w:r>
-        <w:t xml:space="preserve">  Yeah I guess so.  I did mean to make her cry.</w:t>
-      </w:r>
-    </w:p>
-    <w:p>
-      <w:r>
-        <w:rPr>
-          <w:b/>
-          <w:bCs/>
-        </w:rPr>
-        <w:t>Teacher:</w:t>
-      </w:r>
-      <w:r>
-        <w:t xml:space="preserve">  I understand, so </w:t>
-      </w:r>
-      <w:r>
-        <w:rPr>
-          <w:highlight w:val="yellow"/>
-        </w:rPr>
-        <w:t>tell me what happened</w:t>
-      </w:r>
-      <w:r>
-        <w:t>.</w:t>
-      </w:r>
-    </w:p>
-    <w:p>
-      <w:r>
-        <w:rPr>
-          <w:b/>
-          <w:bCs/>
-        </w:rPr>
+        <w:t xml:space="preserve">  Okay</w:t>
+      </w:r>
+      <w:r>
+        <w:t xml:space="preserve"> then thanks again and go and enjoy the rest of your day.</w:t>
+      </w:r>
+    </w:p>
+    <w:p/>
+    <w:p>
+      <w:pPr>
+        <w:rPr>
+          <w:b/>
+          <w:bCs/>
+        </w:rPr>
+      </w:pPr>
+      <w:r>
+        <w:rPr>
+          <w:b/>
+          <w:bCs/>
+        </w:rPr>
+        <w:t>Things that should not be said by the teacher</w:t>
+      </w:r>
+    </w:p>
+    <w:p>
+      <w:r>
+        <w:t>Why did you do this?</w:t>
+      </w:r>
+    </w:p>
+    <w:p>
+      <w:r>
         <w:lastRenderedPageBreak/>
-        <w:t>Jonathan:</w:t>
-      </w:r>
-      <w:r>
-        <w:t xml:space="preserve">  Well, I shouted over</w:t>
-      </w:r>
-      <w:r>
-        <w:t xml:space="preserve"> to Emily, having a </w:t>
-      </w:r>
-      <w:proofErr w:type="gramStart"/>
-      <w:r>
-        <w:t>sandwiches</w:t>
-      </w:r>
-      <w:proofErr w:type="gramEnd"/>
-      <w:r>
-        <w:t xml:space="preserve"> again Emily!  Then everyone kind of laughed.  </w:t>
-      </w:r>
-      <w:proofErr w:type="gramStart"/>
-      <w:r>
-        <w:t>So</w:t>
-      </w:r>
-      <w:proofErr w:type="gramEnd"/>
-      <w:r>
-        <w:t xml:space="preserve"> I carried on for a bit.  </w:t>
-      </w:r>
-    </w:p>
-    <w:p>
-      <w:r>
-        <w:rPr>
-          <w:b/>
-          <w:bCs/>
-        </w:rPr>
-        <w:t>Teacher:</w:t>
-      </w:r>
-      <w:r>
-        <w:t xml:space="preserve">  </w:t>
-      </w:r>
-      <w:r>
-        <w:rPr>
-          <w:highlight w:val="yellow"/>
-        </w:rPr>
-        <w:t>How were you feeling at that time</w:t>
-      </w:r>
-      <w:r>
-        <w:t xml:space="preserve">?  </w:t>
-      </w:r>
-    </w:p>
-    <w:p>
-      <w:r>
-        <w:rPr>
-          <w:b/>
-          <w:bCs/>
-        </w:rPr>
-        <w:t>Jonathan</w:t>
-      </w:r>
-      <w:r>
-        <w:t xml:space="preserve">: I guess I thought it was funny cause everyone else was laughing.  </w:t>
-      </w:r>
-    </w:p>
-    <w:p>
-      <w:r>
-        <w:rPr>
-          <w:b/>
-          <w:bCs/>
-        </w:rPr>
-        <w:t>Teacher:</w:t>
-      </w:r>
-      <w:r>
-        <w:t xml:space="preserve">  And </w:t>
-      </w:r>
-      <w:r>
-        <w:rPr>
-          <w:highlight w:val="yellow"/>
-        </w:rPr>
-        <w:t>how did you feel</w:t>
-      </w:r>
-      <w:r>
-        <w:rPr>
-          <w:highlight w:val="yellow"/>
-        </w:rPr>
-        <w:t xml:space="preserve"> when Emily started crying</w:t>
-      </w:r>
-      <w:r>
-        <w:t>.</w:t>
-      </w:r>
-    </w:p>
-    <w:p>
-      <w:r>
-        <w:rPr>
-          <w:b/>
-          <w:bCs/>
-        </w:rPr>
-        <w:t>Jonathan:</w:t>
-      </w:r>
-      <w:r>
-        <w:t xml:space="preserve">  I didn’t really notice.  I guess I was to into it to </w:t>
-      </w:r>
-      <w:r>
-        <w:t xml:space="preserve">pay attention.  </w:t>
-      </w:r>
-    </w:p>
-    <w:p>
-      <w:r>
-        <w:rPr>
-          <w:b/>
-          <w:bCs/>
-        </w:rPr>
-        <w:t>Teacher:</w:t>
-      </w:r>
-      <w:r>
-        <w:t xml:space="preserve">  </w:t>
-      </w:r>
-      <w:proofErr w:type="gramStart"/>
-      <w:r>
-        <w:t>So</w:t>
-      </w:r>
-      <w:proofErr w:type="gramEnd"/>
-      <w:r>
-        <w:t xml:space="preserve"> you were caught up in the moment?</w:t>
-      </w:r>
-    </w:p>
-    <w:p>
-      <w:r>
-        <w:rPr>
-          <w:b/>
-          <w:bCs/>
-        </w:rPr>
-        <w:t>Jonathan:</w:t>
-      </w:r>
-      <w:r>
-        <w:t xml:space="preserve">  I guess so.</w:t>
-      </w:r>
-    </w:p>
-    <w:p>
-      <w:r>
-        <w:rPr>
-          <w:b/>
-          <w:bCs/>
-        </w:rPr>
-        <w:t>Teacher:</w:t>
-      </w:r>
-      <w:r>
-        <w:t xml:space="preserve">  So </w:t>
-      </w:r>
-      <w:r>
-        <w:rPr>
-          <w:highlight w:val="yellow"/>
-        </w:rPr>
-        <w:t>how do you think it made Emily feel</w:t>
-      </w:r>
-      <w:r>
-        <w:t>?</w:t>
-      </w:r>
-      <w:r>
-        <w:t xml:space="preserve"> </w:t>
-      </w:r>
-    </w:p>
-    <w:p>
-      <w:r>
-        <w:rPr>
-          <w:b/>
-          <w:bCs/>
-        </w:rPr>
-        <w:t>Jonathan:</w:t>
-      </w:r>
-      <w:r>
-        <w:t xml:space="preserve"> </w:t>
-      </w:r>
-      <w:r>
-        <w:t xml:space="preserve"> I guess </w:t>
-      </w:r>
-      <w:r>
-        <w:t>I shouldn’t have done it.  I didn’t mean to make her cry.</w:t>
-      </w:r>
-    </w:p>
-    <w:p>
-      <w:r>
-        <w:rPr>
-          <w:b/>
-          <w:bCs/>
-        </w:rPr>
-        <w:t>Teacher:</w:t>
-      </w:r>
-      <w:r>
-        <w:t xml:space="preserve"> Emily is there anything you would like to say to Jonathan?</w:t>
-      </w:r>
-    </w:p>
-    <w:p>
-      <w:r>
-        <w:rPr>
-          <w:b/>
-          <w:bCs/>
-        </w:rPr>
-        <w:t>Emily:</w:t>
-      </w:r>
-      <w:r>
-        <w:t xml:space="preserve"> Yes.  </w:t>
-      </w:r>
-      <w:r>
-        <w:t xml:space="preserve">I was trying to explain earlier but everyone was </w:t>
-      </w:r>
-      <w:proofErr w:type="gramStart"/>
-      <w:r>
-        <w:t>laughing</w:t>
-      </w:r>
-      <w:proofErr w:type="gramEnd"/>
-      <w:r>
-        <w:t xml:space="preserve"> and no one was listening.</w:t>
-      </w:r>
-    </w:p>
-    <w:p>
-      <w:r>
-        <w:rPr>
-          <w:b/>
-          <w:bCs/>
-        </w:rPr>
-        <w:t>Teacher:</w:t>
-      </w:r>
-      <w:r>
-        <w:t xml:space="preserve">  What was it that you were trying to say Emily?</w:t>
-      </w:r>
-    </w:p>
-    <w:p>
-      <w:r>
-        <w:rPr>
-          <w:b/>
-          <w:bCs/>
-        </w:rPr>
-        <w:t>Emily:</w:t>
-      </w:r>
-      <w:r>
-        <w:t xml:space="preserve"> That</w:t>
-      </w:r>
-      <w:r>
-        <w:t>’s</w:t>
-      </w:r>
-      <w:r>
-        <w:t xml:space="preserve"> because I have </w:t>
-      </w:r>
-      <w:proofErr w:type="gramStart"/>
-      <w:r>
-        <w:t>diabetes</w:t>
-      </w:r>
-      <w:proofErr w:type="gramEnd"/>
-      <w:r>
-        <w:t xml:space="preserve"> I can’t eat certain foods so my </w:t>
-      </w:r>
-      <w:r>
-        <w:t>Mum packs me a lunch to keep me safe.</w:t>
-      </w:r>
-    </w:p>
-    <w:p>
-      <w:r>
-        <w:rPr>
-          <w:b/>
-          <w:bCs/>
-        </w:rPr>
-        <w:t>Teacher:</w:t>
-      </w:r>
-      <w:r>
-        <w:t xml:space="preserve"> That’s a </w:t>
-      </w:r>
-      <w:proofErr w:type="gramStart"/>
-      <w:r>
-        <w:t>really lovely</w:t>
-      </w:r>
-      <w:proofErr w:type="gramEnd"/>
-      <w:r>
-        <w:t xml:space="preserve"> thing </w:t>
-      </w:r>
-      <w:r>
-        <w:t xml:space="preserve">for your mum </w:t>
-      </w:r>
-      <w:r>
-        <w:t xml:space="preserve">to do Emily.  </w:t>
-      </w:r>
-    </w:p>
-    <w:p>
-      <w:r>
-        <w:rPr>
-          <w:b/>
-          <w:bCs/>
-        </w:rPr>
-        <w:t>Emily:</w:t>
-      </w:r>
-      <w:r>
-        <w:t xml:space="preserve"> Yes it is.</w:t>
-      </w:r>
-    </w:p>
-    <w:p>
-      <w:r>
-        <w:rPr>
-          <w:b/>
-          <w:bCs/>
-        </w:rPr>
-        <w:t>Teacher:</w:t>
-      </w:r>
-      <w:r>
-        <w:t xml:space="preserve">  What do you think now you have heard that Jonathan?</w:t>
-      </w:r>
-    </w:p>
-    <w:p>
-      <w:r>
-        <w:rPr>
-          <w:b/>
-          <w:bCs/>
-        </w:rPr>
-        <w:t>Jonathan:</w:t>
-      </w:r>
-      <w:r>
-        <w:t xml:space="preserve"> Yeah that</w:t>
-      </w:r>
-      <w:r>
-        <w:t>’s</w:t>
-      </w:r>
-      <w:r>
-        <w:t xml:space="preserve"> kind of her Mum.  </w:t>
-      </w:r>
-      <w:r>
-        <w:t xml:space="preserve">I guess she does care about her a lot. </w:t>
-      </w:r>
-    </w:p>
-    <w:p>
-      <w:r>
-        <w:rPr>
-          <w:b/>
-          <w:bCs/>
-        </w:rPr>
-        <w:t>Teacher:</w:t>
-      </w:r>
-      <w:r>
-        <w:t xml:space="preserve">  How do you feel about what happened now you have heard what Emily has to say?</w:t>
-      </w:r>
-      <w:r>
-        <w:t xml:space="preserve"> </w:t>
-      </w:r>
-      <w:r>
-        <w:rPr>
-          <w:highlight w:val="yellow"/>
-        </w:rPr>
-        <w:t>Would you do anything differently next time</w:t>
-      </w:r>
-      <w:r>
-        <w:t xml:space="preserve">? </w:t>
-      </w:r>
-    </w:p>
-    <w:p>
-      <w:r>
-        <w:rPr>
-          <w:b/>
-          <w:bCs/>
-        </w:rPr>
-        <w:t>Jonathan:</w:t>
-      </w:r>
-      <w:r>
-        <w:t xml:space="preserve">  I feel bad.  I didn’t </w:t>
-      </w:r>
-      <w:r>
-        <w:t xml:space="preserve">mean to upset her.  I should have listened.  </w:t>
-      </w:r>
-    </w:p>
-    <w:p>
-      <w:r>
-        <w:rPr>
-          <w:b/>
-          <w:bCs/>
-        </w:rPr>
-        <w:t>Teacher:</w:t>
-      </w:r>
-      <w:r>
-        <w:t xml:space="preserve">  </w:t>
-      </w:r>
-      <w:r>
-        <w:rPr>
-          <w:highlight w:val="yellow"/>
-        </w:rPr>
-        <w:t>What do you think needs to happen to make this right</w:t>
-      </w:r>
-      <w:r>
-        <w:t>?</w:t>
-      </w:r>
-    </w:p>
-    <w:p>
-      <w:r>
-        <w:rPr>
-          <w:b/>
-          <w:bCs/>
-        </w:rPr>
-        <w:t>Jonathan:</w:t>
-      </w:r>
-      <w:r>
-        <w:t xml:space="preserve"> Yeah I won</w:t>
-      </w:r>
-      <w:r>
-        <w:t>’</w:t>
-      </w:r>
-      <w:r>
-        <w:t>t do that in the future</w:t>
-      </w:r>
-      <w:r>
-        <w:t>, I will listen more.</w:t>
-      </w:r>
-    </w:p>
-    <w:p>
-      <w:r>
-        <w:rPr>
-          <w:b/>
-          <w:bCs/>
-        </w:rPr>
-        <w:t>Teacher:</w:t>
-      </w:r>
-      <w:r>
-        <w:t xml:space="preserve">  Emily </w:t>
-      </w:r>
-      <w:r>
-        <w:rPr>
-          <w:highlight w:val="yellow"/>
-        </w:rPr>
-        <w:t>are you happy with that outcome</w:t>
-      </w:r>
-      <w:r>
-        <w:t>.</w:t>
-      </w:r>
-    </w:p>
-    <w:p>
-      <w:r>
-        <w:rPr>
-          <w:b/>
-          <w:bCs/>
-        </w:rPr>
-        <w:t>Emily:</w:t>
-      </w:r>
-      <w:r>
-        <w:t xml:space="preserve">  Yes, I just wanted him to stop.  </w:t>
-      </w:r>
-      <w:r>
-        <w:t xml:space="preserve">I’m glad he listened eventually. </w:t>
-      </w:r>
-    </w:p>
-    <w:p>
-      <w:r>
-        <w:rPr>
-          <w:b/>
-          <w:bCs/>
-        </w:rPr>
-        <w:t>Teacher</w:t>
-      </w:r>
-      <w:r>
-        <w:t xml:space="preserve">:  </w:t>
-      </w:r>
-      <w:r>
-        <w:rPr>
-          <w:highlight w:val="yellow"/>
-        </w:rPr>
-        <w:t>Is there anything else either of you would like to say</w:t>
-      </w:r>
-      <w:r>
-        <w:t>?</w:t>
-      </w:r>
-    </w:p>
-    <w:p>
-      <w:r>
-        <w:rPr>
-          <w:b/>
-          <w:bCs/>
-        </w:rPr>
-        <w:t>Jonathan:</w:t>
-      </w:r>
-      <w:r>
-        <w:t xml:space="preserve">  I guess I should say sorry.</w:t>
-      </w:r>
-    </w:p>
-    <w:p>
-      <w:r>
-        <w:rPr>
-          <w:b/>
-          <w:bCs/>
-        </w:rPr>
-        <w:t>Teacher:</w:t>
-      </w:r>
-      <w:r>
-        <w:t xml:space="preserve"> Emily </w:t>
-      </w:r>
-      <w:r>
-        <w:t>would that be acceptable?</w:t>
-      </w:r>
-    </w:p>
-    <w:p>
-      <w:r>
-        <w:rPr>
-          <w:b/>
-          <w:bCs/>
-        </w:rPr>
-        <w:t>Emily:</w:t>
-      </w:r>
-      <w:r>
-        <w:t xml:space="preserve"> Yes.</w:t>
-      </w:r>
-    </w:p>
-    <w:p>
-      <w:r>
-        <w:rPr>
-          <w:b/>
-          <w:bCs/>
-        </w:rPr>
-        <w:t>Teacher:</w:t>
-      </w:r>
-      <w:r>
-        <w:t xml:space="preserve"> Over to you then Jonathan.</w:t>
-      </w:r>
-    </w:p>
-    <w:p/>
-    <w:p>
-      <w:r>
-        <w:rPr>
-          <w:b/>
-          <w:bCs/>
-        </w:rPr>
-        <w:t>Jonathan:</w:t>
-      </w:r>
-      <w:r>
-        <w:t xml:space="preserve">  I’m sorry I upset you Emily.  I </w:t>
-      </w:r>
-      <w:r>
-        <w:t>won’t</w:t>
-      </w:r>
-      <w:r>
-        <w:t xml:space="preserve"> do it again.</w:t>
-      </w:r>
-    </w:p>
-    <w:p>
-      <w:r>
-        <w:rPr>
-          <w:b/>
-          <w:bCs/>
-        </w:rPr>
-        <w:t>Emily:</w:t>
-      </w:r>
-      <w:r>
-        <w:t xml:space="preserve">  That’s okay.</w:t>
-      </w:r>
-    </w:p>
-    <w:p>
-      <w:r>
-        <w:rPr>
-          <w:b/>
-          <w:bCs/>
-        </w:rPr>
-        <w:t>Teacher</w:t>
-      </w:r>
-      <w:r>
-        <w:t xml:space="preserve">:  </w:t>
-      </w:r>
-      <w:proofErr w:type="gramStart"/>
-      <w:r>
-        <w:t>Well</w:t>
-      </w:r>
-      <w:proofErr w:type="gramEnd"/>
-      <w:r>
-        <w:t xml:space="preserve"> done both of you for coming together like this.  </w:t>
-      </w:r>
-      <w:r>
-        <w:t>/Is there anything else either of you would like to add?</w:t>
-      </w:r>
-    </w:p>
-    <w:p>
-      <w:r>
-        <w:rPr>
-          <w:b/>
-          <w:bCs/>
-        </w:rPr>
-        <w:t>Emily/Jonathan:</w:t>
-      </w:r>
-      <w:r>
-        <w:t xml:space="preserve">  No. </w:t>
-      </w:r>
-    </w:p>
-    <w:p>
-      <w:r>
-        <w:rPr>
-          <w:b/>
-          <w:bCs/>
-        </w:rPr>
-        <w:t>Teacher:</w:t>
-      </w:r>
-      <w:r>
-        <w:t xml:space="preserve">  Okay</w:t>
-      </w:r>
-      <w:r>
-        <w:t xml:space="preserve"> then thanks again and go and enjoy the rest of your day.</w:t>
-      </w:r>
-    </w:p>
-    <w:p/>
-    <w:p>
-      <w:pPr>
-        <w:rPr>
-          <w:b/>
-          <w:bCs/>
-        </w:rPr>
-      </w:pPr>
-      <w:r>
-        <w:rPr>
-          <w:b/>
-          <w:bCs/>
-        </w:rPr>
-        <w:t>Things that should not be said by the teacher</w:t>
-      </w:r>
-    </w:p>
-    <w:p>
-      <w:r>
-        <w:t>Why did you do this?</w:t>
-      </w:r>
-    </w:p>
-    <w:p>
-      <w:r>
         <w:t>That was wrong</w:t>
       </w:r>
       <w:r>

</xml_diff>

<commit_message>
fixtext to speech added and working - working on getting dialogue out of YARN
</commit_message>
<xml_diff>
--- a/Assets/Yarn/Classroom/Classroom/VoiceLines/RJ Script 1.docx
+++ b/Assets/Yarn/Classroom/Classroom/VoiceLines/RJ Script 1.docx
@@ -52,6 +52,23 @@
       </w:pPr>
     </w:p>
     <w:p>
+      <w:pPr>
+        <w:rPr>
+          <w:b/>
+          <w:bCs/>
+          <w:u w:val="single"/>
+        </w:rPr>
+      </w:pPr>
+      <w:r>
+        <w:rPr>
+          <w:b/>
+          <w:bCs/>
+          <w:u w:val="single"/>
+        </w:rPr>
+        <w:t>EMILY 1</w:t>
+      </w:r>
+    </w:p>
+    <w:p>
       <w:r>
         <w:rPr>
           <w:b/>
@@ -169,15 +186,7 @@
         <w:t>Teacher:</w:t>
       </w:r>
       <w:r>
-        <w:t xml:space="preserve">  I’m really sorry to hear </w:t>
-      </w:r>
-      <w:proofErr w:type="gramStart"/>
-      <w:r>
-        <w:t>this</w:t>
-      </w:r>
-      <w:proofErr w:type="gramEnd"/>
-      <w:r>
-        <w:t xml:space="preserve"> Emily.  </w:t>
+        <w:t xml:space="preserve">  I’m really sorry to hear this Emily.  </w:t>
       </w:r>
       <w:r>
         <w:rPr>
@@ -282,15 +291,168 @@
         <w:t>Teacher:</w:t>
       </w:r>
       <w:r>
-        <w:t xml:space="preserve">  Okay that sounds reasonable.  </w:t>
-      </w:r>
-      <w:proofErr w:type="gramStart"/>
-      <w:r>
+        <w:t xml:space="preserve">  Okay that sounds reasonable.  Jonathan would you like to </w:t>
+      </w:r>
+      <w:r>
+        <w:rPr>
+          <w:highlight w:val="yellow"/>
+        </w:rPr>
+        <w:t>tell me what happened</w:t>
+      </w:r>
+      <w:r>
+        <w:t xml:space="preserve"> from your viewpoint?</w:t>
+      </w:r>
+    </w:p>
+    <w:p>
+      <w:pPr>
+        <w:rPr>
+          <w:b/>
+          <w:bCs/>
+          <w:u w:val="single"/>
+        </w:rPr>
+      </w:pPr>
+    </w:p>
+    <w:p>
+      <w:r>
+        <w:rPr>
+          <w:b/>
+          <w:bCs/>
+          <w:u w:val="single"/>
+        </w:rPr>
+        <w:t>JONATHAN</w:t>
+      </w:r>
+      <w:r>
+        <w:rPr>
+          <w:b/>
+          <w:bCs/>
+          <w:u w:val="single"/>
+        </w:rPr>
+        <w:t xml:space="preserve"> 1</w:t>
+      </w:r>
+    </w:p>
+    <w:p/>
+    <w:p>
+      <w:r>
+        <w:rPr>
+          <w:b/>
+          <w:bCs/>
+        </w:rPr>
+        <w:t>Jonathan:</w:t>
+      </w:r>
+      <w:r>
+        <w:t xml:space="preserve"> </w:t>
+      </w:r>
+      <w:r>
+        <w:t>Nothing really, I was only joking.</w:t>
+      </w:r>
+    </w:p>
+    <w:p>
+      <w:r>
+        <w:rPr>
+          <w:b/>
+          <w:bCs/>
+        </w:rPr>
+        <w:t>Teacher</w:t>
+      </w:r>
+      <w:r>
+        <w:t xml:space="preserve">: </w:t>
+      </w:r>
+      <w:r>
+        <w:t>You like to have a laugh with your friends do you?</w:t>
+      </w:r>
+    </w:p>
+    <w:p>
+      <w:r>
+        <w:rPr>
+          <w:b/>
+          <w:bCs/>
+        </w:rPr>
         <w:t>Jonathan</w:t>
       </w:r>
-      <w:proofErr w:type="gramEnd"/>
-      <w:r>
-        <w:t xml:space="preserve"> would you like to </w:t>
+      <w:r>
+        <w:t>: Yeah I suppose.</w:t>
+      </w:r>
+    </w:p>
+    <w:p>
+      <w:r>
+        <w:rPr>
+          <w:b/>
+          <w:bCs/>
+        </w:rPr>
+        <w:t>Teacher:</w:t>
+      </w:r>
+      <w:r>
+        <w:t xml:space="preserve">  Okay so what was it about this</w:t>
+      </w:r>
+      <w:r>
+        <w:t xml:space="preserve"> particular incident</w:t>
+      </w:r>
+      <w:r>
+        <w:t xml:space="preserve"> that made you laugh?</w:t>
+      </w:r>
+    </w:p>
+    <w:p>
+      <w:r>
+        <w:rPr>
+          <w:b/>
+          <w:bCs/>
+        </w:rPr>
+        <w:t>Jonathan:</w:t>
+      </w:r>
+      <w:r>
+        <w:t xml:space="preserve"> </w:t>
+      </w:r>
+      <w:r>
+        <w:t>Well</w:t>
+      </w:r>
+      <w:r>
+        <w:t>,</w:t>
+      </w:r>
+      <w:r>
+        <w:t xml:space="preserve"> I noticed that Emily never has dinner in school like the rest of us.  She always </w:t>
+      </w:r>
+      <w:r>
+        <w:t>sits on her own to eat a packed lunch.  I was only teasing her.</w:t>
+      </w:r>
+    </w:p>
+    <w:p>
+      <w:r>
+        <w:rPr>
+          <w:b/>
+          <w:bCs/>
+        </w:rPr>
+        <w:t>Teacher:</w:t>
+      </w:r>
+      <w:r>
+        <w:t xml:space="preserve">  </w:t>
+      </w:r>
+      <w:r>
+        <w:t>So you thought that maybe you could have a joke with everyone is that it?</w:t>
+      </w:r>
+    </w:p>
+    <w:p>
+      <w:r>
+        <w:rPr>
+          <w:b/>
+          <w:bCs/>
+        </w:rPr>
+        <w:t>Jonathan:</w:t>
+      </w:r>
+      <w:r>
+        <w:t xml:space="preserve">  Yeah I guess so.  I did mean to make her cry.</w:t>
+      </w:r>
+    </w:p>
+    <w:p>
+      <w:r>
+        <w:rPr>
+          <w:b/>
+          <w:bCs/>
+        </w:rPr>
+        <w:lastRenderedPageBreak/>
+        <w:t>Teacher:</w:t>
+      </w:r>
+      <w:r>
+        <w:t xml:space="preserve">  I understand, so </w:t>
       </w:r>
       <w:r>
         <w:rPr>
@@ -299,10 +461,209 @@
         <w:t>tell me what happened</w:t>
       </w:r>
       <w:r>
-        <w:t xml:space="preserve"> from your viewpoint?</w:t>
+        <w:t>.</w:t>
+      </w:r>
+    </w:p>
+    <w:p>
+      <w:r>
+        <w:rPr>
+          <w:b/>
+          <w:bCs/>
+        </w:rPr>
+        <w:t>Jonathan:</w:t>
+      </w:r>
+      <w:r>
+        <w:t xml:space="preserve">  Well, I shouted over</w:t>
+      </w:r>
+      <w:r>
+        <w:t xml:space="preserve"> to Emily, having a </w:t>
+      </w:r>
+      <w:r>
+        <w:t xml:space="preserve">sandwiches again Emily!  Then everyone kind of laughed.  </w:t>
+      </w:r>
+      <w:r>
+        <w:t xml:space="preserve">So I carried on for a bit.  </w:t>
+      </w:r>
+    </w:p>
+    <w:p>
+      <w:r>
+        <w:rPr>
+          <w:b/>
+          <w:bCs/>
+        </w:rPr>
+        <w:t>Teacher:</w:t>
+      </w:r>
+      <w:r>
+        <w:t xml:space="preserve">  </w:t>
+      </w:r>
+      <w:r>
+        <w:rPr>
+          <w:highlight w:val="yellow"/>
+        </w:rPr>
+        <w:t>How were you feeling at that time</w:t>
+      </w:r>
+      <w:r>
+        <w:t xml:space="preserve">?  </w:t>
+      </w:r>
+    </w:p>
+    <w:p>
+      <w:r>
+        <w:rPr>
+          <w:b/>
+          <w:bCs/>
+        </w:rPr>
+        <w:t>Jonathan</w:t>
+      </w:r>
+      <w:r>
+        <w:t xml:space="preserve">: I guess I thought it was funny cause everyone else was laughing.  </w:t>
+      </w:r>
+    </w:p>
+    <w:p>
+      <w:r>
+        <w:rPr>
+          <w:b/>
+          <w:bCs/>
+        </w:rPr>
+        <w:t>Teacher:</w:t>
+      </w:r>
+      <w:r>
+        <w:t xml:space="preserve">  And </w:t>
+      </w:r>
+      <w:r>
+        <w:rPr>
+          <w:highlight w:val="yellow"/>
+        </w:rPr>
+        <w:t>how did you feel</w:t>
+      </w:r>
+      <w:r>
+        <w:rPr>
+          <w:highlight w:val="yellow"/>
+        </w:rPr>
+        <w:t xml:space="preserve"> when Emily started crying</w:t>
+      </w:r>
+      <w:r>
+        <w:t>.</w:t>
+      </w:r>
+    </w:p>
+    <w:p>
+      <w:r>
+        <w:rPr>
+          <w:b/>
+          <w:bCs/>
+        </w:rPr>
+        <w:t>Jonathan:</w:t>
+      </w:r>
+      <w:r>
+        <w:t xml:space="preserve">  I didn’t really notice.  I guess I was to into it to </w:t>
+      </w:r>
+      <w:r>
+        <w:t xml:space="preserve">pay attention.  </w:t>
+      </w:r>
+    </w:p>
+    <w:p>
+      <w:r>
+        <w:rPr>
+          <w:b/>
+          <w:bCs/>
+        </w:rPr>
+        <w:t>Teacher:</w:t>
+      </w:r>
+      <w:r>
+        <w:t xml:space="preserve">  So you were caught up in the moment?</w:t>
+      </w:r>
+    </w:p>
+    <w:p>
+      <w:r>
+        <w:rPr>
+          <w:b/>
+          <w:bCs/>
+        </w:rPr>
+        <w:t>Jonathan:</w:t>
+      </w:r>
+      <w:r>
+        <w:t xml:space="preserve">  I guess so.</w:t>
+      </w:r>
+    </w:p>
+    <w:p>
+      <w:r>
+        <w:rPr>
+          <w:b/>
+          <w:bCs/>
+        </w:rPr>
+        <w:t>Teacher:</w:t>
+      </w:r>
+      <w:r>
+        <w:t xml:space="preserve">  So </w:t>
+      </w:r>
+      <w:r>
+        <w:rPr>
+          <w:highlight w:val="yellow"/>
+        </w:rPr>
+        <w:t>how do you think it made Emily feel</w:t>
+      </w:r>
+      <w:r>
+        <w:t>?</w:t>
+      </w:r>
+      <w:r>
+        <w:t xml:space="preserve"> </w:t>
+      </w:r>
+    </w:p>
+    <w:p>
+      <w:r>
+        <w:rPr>
+          <w:b/>
+          <w:bCs/>
+        </w:rPr>
+        <w:t>Jonathan:</w:t>
+      </w:r>
+      <w:r>
+        <w:t xml:space="preserve"> </w:t>
+      </w:r>
+      <w:r>
+        <w:t xml:space="preserve"> I guess </w:t>
+      </w:r>
+      <w:r>
+        <w:t>I shouldn’t have done it.  I didn’t mean to make her cry.</w:t>
+      </w:r>
+    </w:p>
+    <w:p>
+      <w:r>
+        <w:rPr>
+          <w:b/>
+          <w:bCs/>
+        </w:rPr>
+        <w:t>Teacher:</w:t>
+      </w:r>
+      <w:r>
+        <w:t xml:space="preserve"> Emily is there anything you would like to say to Jonathan?</w:t>
       </w:r>
     </w:p>
     <w:p/>
+    <w:p>
+      <w:pPr>
+        <w:rPr>
+          <w:b/>
+          <w:bCs/>
+          <w:u w:val="single"/>
+        </w:rPr>
+      </w:pPr>
+      <w:r>
+        <w:rPr>
+          <w:b/>
+          <w:bCs/>
+          <w:u w:val="single"/>
+        </w:rPr>
+        <w:t xml:space="preserve">EMILY </w:t>
+      </w:r>
+      <w:r>
+        <w:rPr>
+          <w:b/>
+          <w:bCs/>
+          <w:u w:val="single"/>
+        </w:rPr>
+        <w:t>2</w:t>
+      </w:r>
+    </w:p>
     <w:p/>
     <w:p>
       <w:r>
@@ -310,13 +671,289 @@
           <w:b/>
           <w:bCs/>
         </w:rPr>
+        <w:t>Emily:</w:t>
+      </w:r>
+      <w:r>
+        <w:t xml:space="preserve"> Yes.  </w:t>
+      </w:r>
+      <w:r>
+        <w:t>I was trying to explain earlier but everyone was laughing and no one was listening.</w:t>
+      </w:r>
+    </w:p>
+    <w:p>
+      <w:r>
+        <w:rPr>
+          <w:b/>
+          <w:bCs/>
+        </w:rPr>
+        <w:t>Teacher:</w:t>
+      </w:r>
+      <w:r>
+        <w:t xml:space="preserve">  What was it that you were trying to say Emily?</w:t>
+      </w:r>
+    </w:p>
+    <w:p>
+      <w:r>
+        <w:rPr>
+          <w:b/>
+          <w:bCs/>
+        </w:rPr>
+        <w:t>Emily:</w:t>
+      </w:r>
+      <w:r>
+        <w:t xml:space="preserve"> That</w:t>
+      </w:r>
+      <w:r>
+        <w:t>’s</w:t>
+      </w:r>
+      <w:r>
+        <w:t xml:space="preserve"> because I have diabetes I can’t eat certain foods so my </w:t>
+      </w:r>
+      <w:r>
+        <w:t>Mum packs me a lunch to keep me safe.</w:t>
+      </w:r>
+    </w:p>
+    <w:p>
+      <w:r>
+        <w:rPr>
+          <w:b/>
+          <w:bCs/>
+        </w:rPr>
+        <w:t>Teacher:</w:t>
+      </w:r>
+      <w:r>
+        <w:t xml:space="preserve"> That’s a really lovely thing </w:t>
+      </w:r>
+      <w:r>
+        <w:t xml:space="preserve">for your mum </w:t>
+      </w:r>
+      <w:r>
+        <w:t xml:space="preserve">to do Emily.  </w:t>
+      </w:r>
+    </w:p>
+    <w:p>
+      <w:r>
+        <w:rPr>
+          <w:b/>
+          <w:bCs/>
+        </w:rPr>
+        <w:t>Emily:</w:t>
+      </w:r>
+      <w:r>
+        <w:t xml:space="preserve"> Yes it is.</w:t>
+      </w:r>
+    </w:p>
+    <w:p>
+      <w:r>
+        <w:rPr>
+          <w:b/>
+          <w:bCs/>
+        </w:rPr>
+        <w:t>Teacher:</w:t>
+      </w:r>
+      <w:r>
+        <w:t xml:space="preserve">  What do you think now you have heard that Jonathan?</w:t>
+      </w:r>
+    </w:p>
+    <w:p>
+      <w:pPr>
+        <w:rPr>
+          <w:b/>
+          <w:bCs/>
+          <w:u w:val="single"/>
+        </w:rPr>
+      </w:pPr>
+    </w:p>
+    <w:p>
+      <w:pPr>
+        <w:rPr>
+          <w:b/>
+          <w:bCs/>
+          <w:u w:val="single"/>
+        </w:rPr>
+      </w:pPr>
+      <w:r>
+        <w:rPr>
+          <w:b/>
+          <w:bCs/>
+          <w:u w:val="single"/>
+        </w:rPr>
+        <w:t xml:space="preserve">JONATHAN </w:t>
+      </w:r>
+      <w:r>
+        <w:rPr>
+          <w:b/>
+          <w:bCs/>
+          <w:u w:val="single"/>
+        </w:rPr>
+        <w:t>2</w:t>
+      </w:r>
+    </w:p>
+    <w:p/>
+    <w:p>
+      <w:r>
+        <w:rPr>
+          <w:b/>
+          <w:bCs/>
+        </w:rPr>
         <w:t>Jonathan:</w:t>
       </w:r>
       <w:r>
+        <w:t xml:space="preserve"> Yeah that</w:t>
+      </w:r>
+      <w:r>
+        <w:t>’s</w:t>
+      </w:r>
+      <w:r>
+        <w:t xml:space="preserve"> kind of her Mum.  </w:t>
+      </w:r>
+      <w:r>
+        <w:t xml:space="preserve">I guess she does care about her a lot. </w:t>
+      </w:r>
+    </w:p>
+    <w:p>
+      <w:r>
+        <w:rPr>
+          <w:b/>
+          <w:bCs/>
+        </w:rPr>
+        <w:t>Teacher:</w:t>
+      </w:r>
+      <w:r>
+        <w:t xml:space="preserve">  How do you feel about what happened now you have heard what Emily has to say?</w:t>
+      </w:r>
+      <w:r>
         <w:t xml:space="preserve"> </w:t>
       </w:r>
       <w:r>
-        <w:t>Nothing really, I was only joking.</w:t>
+        <w:rPr>
+          <w:highlight w:val="yellow"/>
+        </w:rPr>
+        <w:t>Would you do anything differently next time</w:t>
+      </w:r>
+      <w:r>
+        <w:t xml:space="preserve">? </w:t>
+      </w:r>
+    </w:p>
+    <w:p>
+      <w:r>
+        <w:rPr>
+          <w:b/>
+          <w:bCs/>
+        </w:rPr>
+        <w:t>Jonathan:</w:t>
+      </w:r>
+      <w:r>
+        <w:t xml:space="preserve">  I feel bad.  I didn’t </w:t>
+      </w:r>
+      <w:r>
+        <w:t xml:space="preserve">mean to upset her.  I should have listened.  </w:t>
+      </w:r>
+    </w:p>
+    <w:p>
+      <w:r>
+        <w:rPr>
+          <w:b/>
+          <w:bCs/>
+        </w:rPr>
+        <w:t>Teacher:</w:t>
+      </w:r>
+      <w:r>
+        <w:t xml:space="preserve">  </w:t>
+      </w:r>
+      <w:r>
+        <w:rPr>
+          <w:highlight w:val="yellow"/>
+        </w:rPr>
+        <w:t>What do you think needs to happen to make this right</w:t>
+      </w:r>
+      <w:r>
+        <w:t>?</w:t>
+      </w:r>
+    </w:p>
+    <w:p>
+      <w:r>
+        <w:rPr>
+          <w:b/>
+          <w:bCs/>
+        </w:rPr>
+        <w:t>Jonathan:</w:t>
+      </w:r>
+      <w:r>
+        <w:t xml:space="preserve"> Yeah I won</w:t>
+      </w:r>
+      <w:r>
+        <w:t>’</w:t>
+      </w:r>
+      <w:r>
+        <w:t>t do that in the future</w:t>
+      </w:r>
+      <w:r>
+        <w:t>, I will listen more.</w:t>
+      </w:r>
+    </w:p>
+    <w:p>
+      <w:r>
+        <w:rPr>
+          <w:b/>
+          <w:bCs/>
+        </w:rPr>
+        <w:lastRenderedPageBreak/>
+        <w:t>Teacher:</w:t>
+      </w:r>
+      <w:r>
+        <w:t xml:space="preserve">  Emily </w:t>
+      </w:r>
+      <w:r>
+        <w:rPr>
+          <w:highlight w:val="yellow"/>
+        </w:rPr>
+        <w:t>are you happy with that outcome</w:t>
+      </w:r>
+      <w:r>
+        <w:t>.</w:t>
+      </w:r>
+    </w:p>
+    <w:p/>
+    <w:p>
+      <w:pPr>
+        <w:rPr>
+          <w:b/>
+          <w:bCs/>
+          <w:u w:val="single"/>
+        </w:rPr>
+      </w:pPr>
+      <w:r>
+        <w:rPr>
+          <w:b/>
+          <w:bCs/>
+          <w:u w:val="single"/>
+        </w:rPr>
+        <w:t xml:space="preserve">EMILY </w:t>
+      </w:r>
+      <w:r>
+        <w:rPr>
+          <w:b/>
+          <w:bCs/>
+          <w:u w:val="single"/>
+        </w:rPr>
+        <w:t>3</w:t>
+      </w:r>
+    </w:p>
+    <w:p/>
+    <w:p>
+      <w:r>
+        <w:rPr>
+          <w:b/>
+          <w:bCs/>
+        </w:rPr>
+        <w:t>Emily:</w:t>
+      </w:r>
+      <w:r>
+        <w:t xml:space="preserve">  Yes, I just wanted him to stop.  </w:t>
+      </w:r>
+      <w:r>
+        <w:t xml:space="preserve">I’m glad he listened eventually. </w:t>
       </w:r>
     </w:p>
     <w:p>
@@ -328,22 +965,63 @@
         <w:t>Teacher</w:t>
       </w:r>
       <w:r>
-        <w:t xml:space="preserve">: </w:t>
-      </w:r>
-      <w:r>
-        <w:t>You like to have a laugh with your friends do you?</w:t>
-      </w:r>
-    </w:p>
-    <w:p>
-      <w:r>
-        <w:rPr>
-          <w:b/>
-          <w:bCs/>
-        </w:rPr>
-        <w:t>Jonathan</w:t>
-      </w:r>
-      <w:r>
-        <w:t>: Yeah I suppose.</w:t>
+        <w:t xml:space="preserve">:  </w:t>
+      </w:r>
+      <w:r>
+        <w:rPr>
+          <w:highlight w:val="yellow"/>
+        </w:rPr>
+        <w:t>Is there anything else either of you would like to say</w:t>
+      </w:r>
+      <w:r>
+        <w:t>?</w:t>
+      </w:r>
+    </w:p>
+    <w:p>
+      <w:pPr>
+        <w:rPr>
+          <w:b/>
+          <w:bCs/>
+          <w:u w:val="single"/>
+        </w:rPr>
+      </w:pPr>
+    </w:p>
+    <w:p>
+      <w:pPr>
+        <w:rPr>
+          <w:b/>
+          <w:bCs/>
+          <w:u w:val="single"/>
+        </w:rPr>
+      </w:pPr>
+      <w:r>
+        <w:rPr>
+          <w:b/>
+          <w:bCs/>
+          <w:u w:val="single"/>
+        </w:rPr>
+        <w:t xml:space="preserve">JONATHAN </w:t>
+      </w:r>
+      <w:r>
+        <w:rPr>
+          <w:b/>
+          <w:bCs/>
+          <w:u w:val="single"/>
+        </w:rPr>
+        <w:t>3</w:t>
+      </w:r>
+    </w:p>
+    <w:p/>
+    <w:p>
+      <w:r>
+        <w:rPr>
+          <w:b/>
+          <w:bCs/>
+        </w:rPr>
+        <w:t>Jonathan:</w:t>
+      </w:r>
+      <w:r>
+        <w:t xml:space="preserve">  I guess I should say sorry.</w:t>
       </w:r>
     </w:p>
     <w:p>
@@ -355,20 +1033,106 @@
         <w:t>Teacher:</w:t>
       </w:r>
       <w:r>
-        <w:t xml:space="preserve">  Okay so what was it about this</w:t>
-      </w:r>
-      <w:r>
-        <w:t xml:space="preserve"> </w:t>
-      </w:r>
-      <w:proofErr w:type="gramStart"/>
-      <w:r>
-        <w:t>particular incident</w:t>
-      </w:r>
-      <w:proofErr w:type="gramEnd"/>
-      <w:r>
-        <w:t xml:space="preserve"> that made you laugh?</w:t>
-      </w:r>
-    </w:p>
+        <w:t xml:space="preserve"> Emily </w:t>
+      </w:r>
+      <w:r>
+        <w:t>would that be acceptable?</w:t>
+      </w:r>
+    </w:p>
+    <w:p>
+      <w:pPr>
+        <w:rPr>
+          <w:b/>
+          <w:bCs/>
+          <w:u w:val="single"/>
+        </w:rPr>
+      </w:pPr>
+    </w:p>
+    <w:p>
+      <w:pPr>
+        <w:rPr>
+          <w:b/>
+          <w:bCs/>
+          <w:u w:val="single"/>
+        </w:rPr>
+      </w:pPr>
+      <w:r>
+        <w:rPr>
+          <w:b/>
+          <w:bCs/>
+          <w:u w:val="single"/>
+        </w:rPr>
+        <w:t xml:space="preserve">EMILY </w:t>
+      </w:r>
+      <w:r>
+        <w:rPr>
+          <w:b/>
+          <w:bCs/>
+          <w:u w:val="single"/>
+        </w:rPr>
+        <w:t>4</w:t>
+      </w:r>
+    </w:p>
+    <w:p/>
+    <w:p>
+      <w:r>
+        <w:rPr>
+          <w:b/>
+          <w:bCs/>
+        </w:rPr>
+        <w:t>Emily:</w:t>
+      </w:r>
+      <w:r>
+        <w:t xml:space="preserve"> Yes.</w:t>
+      </w:r>
+    </w:p>
+    <w:p>
+      <w:r>
+        <w:rPr>
+          <w:b/>
+          <w:bCs/>
+        </w:rPr>
+        <w:t>Teacher:</w:t>
+      </w:r>
+      <w:r>
+        <w:t xml:space="preserve"> Over to you then Jonathan.</w:t>
+      </w:r>
+    </w:p>
+    <w:p>
+      <w:pPr>
+        <w:rPr>
+          <w:b/>
+          <w:bCs/>
+          <w:u w:val="single"/>
+        </w:rPr>
+      </w:pPr>
+    </w:p>
+    <w:p>
+      <w:pPr>
+        <w:rPr>
+          <w:b/>
+          <w:bCs/>
+          <w:u w:val="single"/>
+        </w:rPr>
+      </w:pPr>
+      <w:r>
+        <w:rPr>
+          <w:b/>
+          <w:bCs/>
+          <w:u w:val="single"/>
+        </w:rPr>
+        <w:t xml:space="preserve">JONATHAN </w:t>
+      </w:r>
+      <w:r>
+        <w:rPr>
+          <w:b/>
+          <w:bCs/>
+          <w:u w:val="single"/>
+        </w:rPr>
+        <w:t>4</w:t>
+      </w:r>
+    </w:p>
+    <w:p/>
     <w:p>
       <w:r>
         <w:rPr>
@@ -378,19 +1142,87 @@
         <w:t>Jonathan:</w:t>
       </w:r>
       <w:r>
-        <w:t xml:space="preserve"> </w:t>
-      </w:r>
-      <w:r>
-        <w:t>Well</w:t>
-      </w:r>
-      <w:r>
-        <w:t>,</w:t>
-      </w:r>
-      <w:r>
-        <w:t xml:space="preserve"> I noticed that Emily never has dinner in school like the rest of us.  She always </w:t>
-      </w:r>
-      <w:r>
-        <w:t>sits on her own to eat a packed lunch.  I was only teasing her.</w:t>
+        <w:t xml:space="preserve">  I’m sorry I upset you Emily.  I </w:t>
+      </w:r>
+      <w:r>
+        <w:t>won’t</w:t>
+      </w:r>
+      <w:r>
+        <w:t xml:space="preserve"> do it again.</w:t>
+      </w:r>
+    </w:p>
+    <w:p>
+      <w:pPr>
+        <w:rPr>
+          <w:b/>
+          <w:bCs/>
+          <w:u w:val="single"/>
+        </w:rPr>
+      </w:pPr>
+    </w:p>
+    <w:p>
+      <w:pPr>
+        <w:rPr>
+          <w:b/>
+          <w:bCs/>
+          <w:u w:val="single"/>
+        </w:rPr>
+      </w:pPr>
+      <w:r>
+        <w:rPr>
+          <w:b/>
+          <w:bCs/>
+          <w:u w:val="single"/>
+        </w:rPr>
+        <w:t xml:space="preserve">EMILY </w:t>
+      </w:r>
+      <w:r>
+        <w:rPr>
+          <w:b/>
+          <w:bCs/>
+          <w:u w:val="single"/>
+        </w:rPr>
+        <w:t>5</w:t>
+      </w:r>
+    </w:p>
+    <w:p/>
+    <w:p>
+      <w:r>
+        <w:rPr>
+          <w:b/>
+          <w:bCs/>
+        </w:rPr>
+        <w:t>Emily:</w:t>
+      </w:r>
+      <w:r>
+        <w:t xml:space="preserve">  That’s okay.</w:t>
+      </w:r>
+    </w:p>
+    <w:p>
+      <w:r>
+        <w:rPr>
+          <w:b/>
+          <w:bCs/>
+        </w:rPr>
+        <w:t>Teacher</w:t>
+      </w:r>
+      <w:r>
+        <w:t xml:space="preserve">:  Well done both of you for coming together like this.  </w:t>
+      </w:r>
+      <w:r>
+        <w:t>/Is there anything else either of you would like to add?</w:t>
+      </w:r>
+    </w:p>
+    <w:p>
+      <w:r>
+        <w:rPr>
+          <w:b/>
+          <w:bCs/>
+        </w:rPr>
+        <w:t>Emily/Jonathan:</w:t>
+      </w:r>
+      <w:r>
+        <w:t xml:space="preserve">  No. </w:t>
       </w:r>
     </w:p>
     <w:p>
@@ -402,671 +1234,36 @@
         <w:t>Teacher:</w:t>
       </w:r>
       <w:r>
-        <w:t xml:space="preserve">  </w:t>
-      </w:r>
-      <w:proofErr w:type="gramStart"/>
-      <w:r>
-        <w:t>So</w:t>
-      </w:r>
-      <w:proofErr w:type="gramEnd"/>
-      <w:r>
-        <w:t xml:space="preserve"> you thought that maybe you could have a joke with everyone is that it?</w:t>
-      </w:r>
-    </w:p>
-    <w:p>
-      <w:r>
-        <w:rPr>
-          <w:b/>
-          <w:bCs/>
-        </w:rPr>
-        <w:t>Jonathan:</w:t>
-      </w:r>
-      <w:r>
-        <w:t xml:space="preserve">  Yeah I guess so.  I did mean to make her cry.</w:t>
-      </w:r>
-    </w:p>
-    <w:p>
-      <w:r>
-        <w:rPr>
-          <w:b/>
-          <w:bCs/>
-        </w:rPr>
-        <w:t>Teacher:</w:t>
-      </w:r>
-      <w:r>
-        <w:t xml:space="preserve">  I understand, so </w:t>
-      </w:r>
-      <w:r>
-        <w:rPr>
-          <w:highlight w:val="yellow"/>
-        </w:rPr>
-        <w:t>tell me what happened</w:t>
-      </w:r>
-      <w:r>
-        <w:t>.</w:t>
-      </w:r>
-    </w:p>
-    <w:p>
-      <w:r>
-        <w:rPr>
-          <w:b/>
-          <w:bCs/>
-        </w:rPr>
+        <w:t xml:space="preserve">  Okay</w:t>
+      </w:r>
+      <w:r>
+        <w:t xml:space="preserve"> then thanks again and go and enjoy the rest of your day.</w:t>
+      </w:r>
+    </w:p>
+    <w:p/>
+    <w:p>
+      <w:pPr>
+        <w:rPr>
+          <w:b/>
+          <w:bCs/>
+        </w:rPr>
+      </w:pPr>
+      <w:r>
+        <w:rPr>
+          <w:b/>
+          <w:bCs/>
+        </w:rPr>
+        <w:t>Things that should not be said by the teacher</w:t>
+      </w:r>
+    </w:p>
+    <w:p>
+      <w:r>
+        <w:t>Why did you do this?</w:t>
+      </w:r>
+    </w:p>
+    <w:p>
+      <w:r>
         <w:lastRenderedPageBreak/>
-        <w:t>Jonathan:</w:t>
-      </w:r>
-      <w:r>
-        <w:t xml:space="preserve">  Well, I shouted over</w:t>
-      </w:r>
-      <w:r>
-        <w:t xml:space="preserve"> to Emily, having a </w:t>
-      </w:r>
-      <w:proofErr w:type="gramStart"/>
-      <w:r>
-        <w:t>sandwiches</w:t>
-      </w:r>
-      <w:proofErr w:type="gramEnd"/>
-      <w:r>
-        <w:t xml:space="preserve"> again Emily!  Then everyone kind of laughed.  </w:t>
-      </w:r>
-      <w:proofErr w:type="gramStart"/>
-      <w:r>
-        <w:t>So</w:t>
-      </w:r>
-      <w:proofErr w:type="gramEnd"/>
-      <w:r>
-        <w:t xml:space="preserve"> I carried on for a bit.  </w:t>
-      </w:r>
-    </w:p>
-    <w:p>
-      <w:r>
-        <w:rPr>
-          <w:b/>
-          <w:bCs/>
-        </w:rPr>
-        <w:t>Teacher:</w:t>
-      </w:r>
-      <w:r>
-        <w:t xml:space="preserve">  </w:t>
-      </w:r>
-      <w:r>
-        <w:rPr>
-          <w:highlight w:val="yellow"/>
-        </w:rPr>
-        <w:t>How were you feeling at that time</w:t>
-      </w:r>
-      <w:r>
-        <w:t xml:space="preserve">?  </w:t>
-      </w:r>
-    </w:p>
-    <w:p>
-      <w:r>
-        <w:rPr>
-          <w:b/>
-          <w:bCs/>
-        </w:rPr>
-        <w:t>Jonathan</w:t>
-      </w:r>
-      <w:r>
-        <w:t xml:space="preserve">: I guess I thought it was funny cause everyone else was laughing.  </w:t>
-      </w:r>
-    </w:p>
-    <w:p>
-      <w:r>
-        <w:rPr>
-          <w:b/>
-          <w:bCs/>
-        </w:rPr>
-        <w:t>Teacher:</w:t>
-      </w:r>
-      <w:r>
-        <w:t xml:space="preserve">  And </w:t>
-      </w:r>
-      <w:r>
-        <w:rPr>
-          <w:highlight w:val="yellow"/>
-        </w:rPr>
-        <w:t>how did you feel</w:t>
-      </w:r>
-      <w:r>
-        <w:rPr>
-          <w:highlight w:val="yellow"/>
-        </w:rPr>
-        <w:t xml:space="preserve"> when Emily started crying</w:t>
-      </w:r>
-      <w:r>
-        <w:t>.</w:t>
-      </w:r>
-    </w:p>
-    <w:p>
-      <w:r>
-        <w:rPr>
-          <w:b/>
-          <w:bCs/>
-        </w:rPr>
-        <w:t>Jonathan:</w:t>
-      </w:r>
-      <w:r>
-        <w:t xml:space="preserve">  I didn’t really notice.  I guess I was to into it to </w:t>
-      </w:r>
-      <w:r>
-        <w:t xml:space="preserve">pay attention.  </w:t>
-      </w:r>
-    </w:p>
-    <w:p>
-      <w:r>
-        <w:rPr>
-          <w:b/>
-          <w:bCs/>
-        </w:rPr>
-        <w:t>Teacher:</w:t>
-      </w:r>
-      <w:r>
-        <w:t xml:space="preserve">  </w:t>
-      </w:r>
-      <w:proofErr w:type="gramStart"/>
-      <w:r>
-        <w:t>So</w:t>
-      </w:r>
-      <w:proofErr w:type="gramEnd"/>
-      <w:r>
-        <w:t xml:space="preserve"> you were caught up in the moment?</w:t>
-      </w:r>
-    </w:p>
-    <w:p>
-      <w:r>
-        <w:rPr>
-          <w:b/>
-          <w:bCs/>
-        </w:rPr>
-        <w:t>Jonathan:</w:t>
-      </w:r>
-      <w:r>
-        <w:t xml:space="preserve">  I guess so.</w:t>
-      </w:r>
-    </w:p>
-    <w:p>
-      <w:r>
-        <w:rPr>
-          <w:b/>
-          <w:bCs/>
-        </w:rPr>
-        <w:t>Teacher:</w:t>
-      </w:r>
-      <w:r>
-        <w:t xml:space="preserve">  So </w:t>
-      </w:r>
-      <w:r>
-        <w:rPr>
-          <w:highlight w:val="yellow"/>
-        </w:rPr>
-        <w:t>how do you think it made Emily feel</w:t>
-      </w:r>
-      <w:r>
-        <w:t>?</w:t>
-      </w:r>
-      <w:r>
-        <w:t xml:space="preserve"> </w:t>
-      </w:r>
-    </w:p>
-    <w:p>
-      <w:r>
-        <w:rPr>
-          <w:b/>
-          <w:bCs/>
-        </w:rPr>
-        <w:t>Jonathan:</w:t>
-      </w:r>
-      <w:r>
-        <w:t xml:space="preserve"> </w:t>
-      </w:r>
-      <w:r>
-        <w:t xml:space="preserve"> I guess </w:t>
-      </w:r>
-      <w:r>
-        <w:t>I shouldn’t have done it.  I didn’t mean to make her cry.</w:t>
-      </w:r>
-    </w:p>
-    <w:p>
-      <w:r>
-        <w:rPr>
-          <w:b/>
-          <w:bCs/>
-        </w:rPr>
-        <w:t>Teacher:</w:t>
-      </w:r>
-      <w:r>
-        <w:t xml:space="preserve"> Emily is there anything you would like to say to Jonathan?</w:t>
-      </w:r>
-    </w:p>
-    <w:p>
-      <w:r>
-        <w:rPr>
-          <w:b/>
-          <w:bCs/>
-        </w:rPr>
-        <w:t>Emily:</w:t>
-      </w:r>
-      <w:r>
-        <w:t xml:space="preserve"> Yes.  </w:t>
-      </w:r>
-      <w:r>
-        <w:t xml:space="preserve">I was trying to explain earlier but everyone was </w:t>
-      </w:r>
-      <w:proofErr w:type="gramStart"/>
-      <w:r>
-        <w:t>laughing</w:t>
-      </w:r>
-      <w:proofErr w:type="gramEnd"/>
-      <w:r>
-        <w:t xml:space="preserve"> and no one was listening.</w:t>
-      </w:r>
-    </w:p>
-    <w:p>
-      <w:r>
-        <w:rPr>
-          <w:b/>
-          <w:bCs/>
-        </w:rPr>
-        <w:t>Teacher:</w:t>
-      </w:r>
-      <w:r>
-        <w:t xml:space="preserve">  What was it that you were trying to say Emily?</w:t>
-      </w:r>
-    </w:p>
-    <w:p>
-      <w:r>
-        <w:rPr>
-          <w:b/>
-          <w:bCs/>
-        </w:rPr>
-        <w:t>Emily:</w:t>
-      </w:r>
-      <w:r>
-        <w:t xml:space="preserve"> That</w:t>
-      </w:r>
-      <w:r>
-        <w:t>’s</w:t>
-      </w:r>
-      <w:r>
-        <w:t xml:space="preserve"> because I have </w:t>
-      </w:r>
-      <w:proofErr w:type="gramStart"/>
-      <w:r>
-        <w:t>diabetes</w:t>
-      </w:r>
-      <w:proofErr w:type="gramEnd"/>
-      <w:r>
-        <w:t xml:space="preserve"> I can’t eat certain foods so my </w:t>
-      </w:r>
-      <w:r>
-        <w:t>Mum packs me a lunch to keep me safe.</w:t>
-      </w:r>
-    </w:p>
-    <w:p>
-      <w:r>
-        <w:rPr>
-          <w:b/>
-          <w:bCs/>
-        </w:rPr>
-        <w:t>Teacher:</w:t>
-      </w:r>
-      <w:r>
-        <w:t xml:space="preserve"> That’s a </w:t>
-      </w:r>
-      <w:proofErr w:type="gramStart"/>
-      <w:r>
-        <w:t>really lovely</w:t>
-      </w:r>
-      <w:proofErr w:type="gramEnd"/>
-      <w:r>
-        <w:t xml:space="preserve"> thing </w:t>
-      </w:r>
-      <w:r>
-        <w:t xml:space="preserve">for your mum </w:t>
-      </w:r>
-      <w:r>
-        <w:t xml:space="preserve">to do Emily.  </w:t>
-      </w:r>
-    </w:p>
-    <w:p>
-      <w:r>
-        <w:rPr>
-          <w:b/>
-          <w:bCs/>
-        </w:rPr>
-        <w:t>Emily:</w:t>
-      </w:r>
-      <w:r>
-        <w:t xml:space="preserve"> Yes it is.</w:t>
-      </w:r>
-    </w:p>
-    <w:p>
-      <w:r>
-        <w:rPr>
-          <w:b/>
-          <w:bCs/>
-        </w:rPr>
-        <w:t>Teacher:</w:t>
-      </w:r>
-      <w:r>
-        <w:t xml:space="preserve">  What do you think now you have heard that Jonathan?</w:t>
-      </w:r>
-    </w:p>
-    <w:p>
-      <w:r>
-        <w:rPr>
-          <w:b/>
-          <w:bCs/>
-        </w:rPr>
-        <w:t>Jonathan:</w:t>
-      </w:r>
-      <w:r>
-        <w:t xml:space="preserve"> Yeah that</w:t>
-      </w:r>
-      <w:r>
-        <w:t>’s</w:t>
-      </w:r>
-      <w:r>
-        <w:t xml:space="preserve"> kind of her Mum.  </w:t>
-      </w:r>
-      <w:r>
-        <w:t xml:space="preserve">I guess she does care about her a lot. </w:t>
-      </w:r>
-    </w:p>
-    <w:p>
-      <w:r>
-        <w:rPr>
-          <w:b/>
-          <w:bCs/>
-        </w:rPr>
-        <w:t>Teacher:</w:t>
-      </w:r>
-      <w:r>
-        <w:t xml:space="preserve">  How do you feel about what happened now you have heard what Emily has to say?</w:t>
-      </w:r>
-      <w:r>
-        <w:t xml:space="preserve"> </w:t>
-      </w:r>
-      <w:r>
-        <w:rPr>
-          <w:highlight w:val="yellow"/>
-        </w:rPr>
-        <w:t>Would you do anything differently next time</w:t>
-      </w:r>
-      <w:r>
-        <w:t xml:space="preserve">? </w:t>
-      </w:r>
-    </w:p>
-    <w:p>
-      <w:r>
-        <w:rPr>
-          <w:b/>
-          <w:bCs/>
-        </w:rPr>
-        <w:t>Jonathan:</w:t>
-      </w:r>
-      <w:r>
-        <w:t xml:space="preserve">  I feel bad.  I didn’t </w:t>
-      </w:r>
-      <w:r>
-        <w:t xml:space="preserve">mean to upset her.  I should have listened.  </w:t>
-      </w:r>
-    </w:p>
-    <w:p>
-      <w:r>
-        <w:rPr>
-          <w:b/>
-          <w:bCs/>
-        </w:rPr>
-        <w:t>Teacher:</w:t>
-      </w:r>
-      <w:r>
-        <w:t xml:space="preserve">  </w:t>
-      </w:r>
-      <w:r>
-        <w:rPr>
-          <w:highlight w:val="yellow"/>
-        </w:rPr>
-        <w:t>What do you think needs to happen to make this right</w:t>
-      </w:r>
-      <w:r>
-        <w:t>?</w:t>
-      </w:r>
-    </w:p>
-    <w:p>
-      <w:r>
-        <w:rPr>
-          <w:b/>
-          <w:bCs/>
-        </w:rPr>
-        <w:t>Jonathan:</w:t>
-      </w:r>
-      <w:r>
-        <w:t xml:space="preserve"> Yeah I won</w:t>
-      </w:r>
-      <w:r>
-        <w:t>’</w:t>
-      </w:r>
-      <w:r>
-        <w:t>t do that in the future</w:t>
-      </w:r>
-      <w:r>
-        <w:t>, I will listen more.</w:t>
-      </w:r>
-    </w:p>
-    <w:p>
-      <w:r>
-        <w:rPr>
-          <w:b/>
-          <w:bCs/>
-        </w:rPr>
-        <w:t>Teacher:</w:t>
-      </w:r>
-      <w:r>
-        <w:t xml:space="preserve">  Emily </w:t>
-      </w:r>
-      <w:r>
-        <w:rPr>
-          <w:highlight w:val="yellow"/>
-        </w:rPr>
-        <w:t>are you happy with that outcome</w:t>
-      </w:r>
-      <w:r>
-        <w:t>.</w:t>
-      </w:r>
-    </w:p>
-    <w:p>
-      <w:r>
-        <w:rPr>
-          <w:b/>
-          <w:bCs/>
-        </w:rPr>
-        <w:t>Emily:</w:t>
-      </w:r>
-      <w:r>
-        <w:t xml:space="preserve">  Yes, I just wanted him to stop.  </w:t>
-      </w:r>
-      <w:r>
-        <w:t xml:space="preserve">I’m glad he listened eventually. </w:t>
-      </w:r>
-    </w:p>
-    <w:p>
-      <w:r>
-        <w:rPr>
-          <w:b/>
-          <w:bCs/>
-        </w:rPr>
-        <w:t>Teacher</w:t>
-      </w:r>
-      <w:r>
-        <w:t xml:space="preserve">:  </w:t>
-      </w:r>
-      <w:r>
-        <w:rPr>
-          <w:highlight w:val="yellow"/>
-        </w:rPr>
-        <w:t>Is there anything else either of you would like to say</w:t>
-      </w:r>
-      <w:r>
-        <w:t>?</w:t>
-      </w:r>
-    </w:p>
-    <w:p>
-      <w:r>
-        <w:rPr>
-          <w:b/>
-          <w:bCs/>
-        </w:rPr>
-        <w:t>Jonathan:</w:t>
-      </w:r>
-      <w:r>
-        <w:t xml:space="preserve">  I guess I should say sorry.</w:t>
-      </w:r>
-    </w:p>
-    <w:p>
-      <w:r>
-        <w:rPr>
-          <w:b/>
-          <w:bCs/>
-        </w:rPr>
-        <w:t>Teacher:</w:t>
-      </w:r>
-      <w:r>
-        <w:t xml:space="preserve"> Emily </w:t>
-      </w:r>
-      <w:r>
-        <w:t>would that be acceptable?</w:t>
-      </w:r>
-    </w:p>
-    <w:p>
-      <w:r>
-        <w:rPr>
-          <w:b/>
-          <w:bCs/>
-        </w:rPr>
-        <w:t>Emily:</w:t>
-      </w:r>
-      <w:r>
-        <w:t xml:space="preserve"> Yes.</w:t>
-      </w:r>
-    </w:p>
-    <w:p>
-      <w:r>
-        <w:rPr>
-          <w:b/>
-          <w:bCs/>
-        </w:rPr>
-        <w:t>Teacher:</w:t>
-      </w:r>
-      <w:r>
-        <w:t xml:space="preserve"> Over to you then Jonathan.</w:t>
-      </w:r>
-    </w:p>
-    <w:p/>
-    <w:p>
-      <w:r>
-        <w:rPr>
-          <w:b/>
-          <w:bCs/>
-        </w:rPr>
-        <w:t>Jonathan:</w:t>
-      </w:r>
-      <w:r>
-        <w:t xml:space="preserve">  I’m sorry I upset you Emily.  I </w:t>
-      </w:r>
-      <w:r>
-        <w:t>won’t</w:t>
-      </w:r>
-      <w:r>
-        <w:t xml:space="preserve"> do it again.</w:t>
-      </w:r>
-    </w:p>
-    <w:p>
-      <w:r>
-        <w:rPr>
-          <w:b/>
-          <w:bCs/>
-        </w:rPr>
-        <w:t>Emily:</w:t>
-      </w:r>
-      <w:r>
-        <w:t xml:space="preserve">  That’s okay.</w:t>
-      </w:r>
-    </w:p>
-    <w:p>
-      <w:r>
-        <w:rPr>
-          <w:b/>
-          <w:bCs/>
-        </w:rPr>
-        <w:t>Teacher</w:t>
-      </w:r>
-      <w:r>
-        <w:t xml:space="preserve">:  </w:t>
-      </w:r>
-      <w:proofErr w:type="gramStart"/>
-      <w:r>
-        <w:t>Well</w:t>
-      </w:r>
-      <w:proofErr w:type="gramEnd"/>
-      <w:r>
-        <w:t xml:space="preserve"> done both of you for coming together like this.  </w:t>
-      </w:r>
-      <w:r>
-        <w:t>/Is there anything else either of you would like to add?</w:t>
-      </w:r>
-    </w:p>
-    <w:p>
-      <w:r>
-        <w:rPr>
-          <w:b/>
-          <w:bCs/>
-        </w:rPr>
-        <w:t>Emily/Jonathan:</w:t>
-      </w:r>
-      <w:r>
-        <w:t xml:space="preserve">  No. </w:t>
-      </w:r>
-    </w:p>
-    <w:p>
-      <w:r>
-        <w:rPr>
-          <w:b/>
-          <w:bCs/>
-        </w:rPr>
-        <w:t>Teacher:</w:t>
-      </w:r>
-      <w:r>
-        <w:t xml:space="preserve">  Okay</w:t>
-      </w:r>
-      <w:r>
-        <w:t xml:space="preserve"> then thanks again and go and enjoy the rest of your day.</w:t>
-      </w:r>
-    </w:p>
-    <w:p/>
-    <w:p>
-      <w:pPr>
-        <w:rPr>
-          <w:b/>
-          <w:bCs/>
-        </w:rPr>
-      </w:pPr>
-      <w:r>
-        <w:rPr>
-          <w:b/>
-          <w:bCs/>
-        </w:rPr>
-        <w:t>Things that should not be said by the teacher</w:t>
-      </w:r>
-    </w:p>
-    <w:p>
-      <w:r>
-        <w:t>Why did you do this?</w:t>
-      </w:r>
-    </w:p>
-    <w:p>
-      <w:r>
         <w:t>That was wrong</w:t>
       </w:r>
       <w:r>

</xml_diff>